<commit_message>
Cambios solicitados por el patrocinador
Cambios gramaticales en el documento de Alcance
</commit_message>
<xml_diff>
--- a/Administracion de Proyectos/Documento de Alcance.docx
+++ b/Administracion de Proyectos/Documento de Alcance.docx
@@ -73,7 +73,29 @@
           <w:sz w:val="36"/>
           <w:szCs w:val="36"/>
         </w:rPr>
-        <w:t>Sistema Integrado de Gestión para el Laboratorio de Análisis Agronómicos del Instituto Tecnológico de Costa Rica</w:t>
+        <w:t xml:space="preserve">Sistema Integrado de Gestión para el </w:t>
+      </w:r>
+      <w:r>
+        <w:rPr>
+          <w:rFonts w:ascii="Arial" w:hAnsi="Arial" w:cs="Arial"/>
+          <w:b/>
+          <w:i/>
+          <w:color w:val="00B050"/>
+          <w:sz w:val="36"/>
+          <w:szCs w:val="36"/>
+        </w:rPr>
+        <w:t>Laboratorio De Análisis Agronómicos</w:t>
+      </w:r>
+      <w:r>
+        <w:rPr>
+          <w:rFonts w:ascii="Arial" w:hAnsi="Arial" w:cs="Arial"/>
+          <w:b/>
+          <w:i/>
+          <w:color w:val="00B050"/>
+          <w:sz w:val="36"/>
+          <w:szCs w:val="36"/>
+        </w:rPr>
+        <w:t xml:space="preserve"> del Instituto Tecnológico de Costa Rica</w:t>
       </w:r>
     </w:p>
     <w:p>
@@ -142,7 +164,7 @@
           <w:sz w:val="36"/>
           <w:szCs w:val="36"/>
         </w:rPr>
-        <w:t>3</w:t>
+        <w:t>6</w:t>
       </w:r>
       <w:r>
         <w:rPr>
@@ -275,7 +297,18 @@
           <w:sz w:val="36"/>
           <w:szCs w:val="36"/>
         </w:rPr>
-        <w:t>1.0</w:t>
+        <w:t>2</w:t>
+      </w:r>
+      <w:r>
+        <w:rPr>
+          <w:rFonts w:ascii="Arial" w:hAnsi="Arial" w:cs="Arial"/>
+          <w:b/>
+          <w:i/>
+          <w:color w:val="00B050"/>
+          <w:sz w:val="36"/>
+          <w:szCs w:val="36"/>
+        </w:rPr>
+        <w:t>.0</w:t>
       </w:r>
     </w:p>
     <w:p>
@@ -455,7 +488,7 @@
             </w:rPr>
             <w:fldChar w:fldCharType="separate"/>
           </w:r>
-          <w:hyperlink w:anchor="_Toc144812026" w:history="1">
+          <w:hyperlink w:anchor="_Toc144881416" w:history="1">
             <w:r>
               <w:rPr>
                 <w:rStyle w:val="Hipervnculo"/>
@@ -482,7 +515,7 @@
                 <w:noProof/>
                 <w:webHidden/>
               </w:rPr>
-              <w:instrText xml:space="preserve"> PAGEREF _Toc144812026 \h </w:instrText>
+              <w:instrText xml:space="preserve"> PAGEREF _Toc144881416 \h </w:instrText>
             </w:r>
             <w:r>
               <w:rPr>
@@ -527,7 +560,7 @@
               <w14:ligatures w14:val="standardContextual"/>
             </w:rPr>
           </w:pPr>
-          <w:hyperlink w:anchor="_Toc144812027" w:history="1">
+          <w:hyperlink w:anchor="_Toc144881417" w:history="1">
             <w:r>
               <w:rPr>
                 <w:rStyle w:val="Hipervnculo"/>
@@ -554,7 +587,7 @@
                 <w:noProof/>
                 <w:webHidden/>
               </w:rPr>
-              <w:instrText xml:space="preserve"> PAGEREF _Toc144812027 \h </w:instrText>
+              <w:instrText xml:space="preserve"> PAGEREF _Toc144881417 \h </w:instrText>
             </w:r>
             <w:r>
               <w:rPr>
@@ -599,7 +632,7 @@
               <w14:ligatures w14:val="standardContextual"/>
             </w:rPr>
           </w:pPr>
-          <w:hyperlink w:anchor="_Toc144812028" w:history="1">
+          <w:hyperlink w:anchor="_Toc144881418" w:history="1">
             <w:r>
               <w:rPr>
                 <w:rStyle w:val="Hipervnculo"/>
@@ -626,7 +659,7 @@
                 <w:noProof/>
                 <w:webHidden/>
               </w:rPr>
-              <w:instrText xml:space="preserve"> PAGEREF _Toc144812028 \h </w:instrText>
+              <w:instrText xml:space="preserve"> PAGEREF _Toc144881418 \h </w:instrText>
             </w:r>
             <w:r>
               <w:rPr>
@@ -671,7 +704,7 @@
               <w14:ligatures w14:val="standardContextual"/>
             </w:rPr>
           </w:pPr>
-          <w:hyperlink w:anchor="_Toc144812029" w:history="1">
+          <w:hyperlink w:anchor="_Toc144881419" w:history="1">
             <w:r>
               <w:rPr>
                 <w:rStyle w:val="Hipervnculo"/>
@@ -698,7 +731,7 @@
                 <w:noProof/>
                 <w:webHidden/>
               </w:rPr>
-              <w:instrText xml:space="preserve"> PAGEREF _Toc144812029 \h </w:instrText>
+              <w:instrText xml:space="preserve"> PAGEREF _Toc144881419 \h </w:instrText>
             </w:r>
             <w:r>
               <w:rPr>
@@ -743,7 +776,7 @@
               <w14:ligatures w14:val="standardContextual"/>
             </w:rPr>
           </w:pPr>
-          <w:hyperlink w:anchor="_Toc144812030" w:history="1">
+          <w:hyperlink w:anchor="_Toc144881420" w:history="1">
             <w:r>
               <w:rPr>
                 <w:rStyle w:val="Hipervnculo"/>
@@ -770,7 +803,7 @@
                 <w:noProof/>
                 <w:webHidden/>
               </w:rPr>
-              <w:instrText xml:space="preserve"> PAGEREF _Toc144812030 \h </w:instrText>
+              <w:instrText xml:space="preserve"> PAGEREF _Toc144881420 \h </w:instrText>
             </w:r>
             <w:r>
               <w:rPr>
@@ -815,7 +848,7 @@
               <w14:ligatures w14:val="standardContextual"/>
             </w:rPr>
           </w:pPr>
-          <w:hyperlink w:anchor="_Toc144812031" w:history="1">
+          <w:hyperlink w:anchor="_Toc144881421" w:history="1">
             <w:r>
               <w:rPr>
                 <w:rStyle w:val="Hipervnculo"/>
@@ -842,7 +875,7 @@
                 <w:noProof/>
                 <w:webHidden/>
               </w:rPr>
-              <w:instrText xml:space="preserve"> PAGEREF _Toc144812031 \h </w:instrText>
+              <w:instrText xml:space="preserve"> PAGEREF _Toc144881421 \h </w:instrText>
             </w:r>
             <w:r>
               <w:rPr>
@@ -887,7 +920,7 @@
               <w14:ligatures w14:val="standardContextual"/>
             </w:rPr>
           </w:pPr>
-          <w:hyperlink w:anchor="_Toc144812032" w:history="1">
+          <w:hyperlink w:anchor="_Toc144881422" w:history="1">
             <w:r>
               <w:rPr>
                 <w:rStyle w:val="Hipervnculo"/>
@@ -914,7 +947,7 @@
                 <w:noProof/>
                 <w:webHidden/>
               </w:rPr>
-              <w:instrText xml:space="preserve"> PAGEREF _Toc144812032 \h </w:instrText>
+              <w:instrText xml:space="preserve"> PAGEREF _Toc144881422 \h </w:instrText>
             </w:r>
             <w:r>
               <w:rPr>
@@ -934,7 +967,7 @@
                 <w:noProof/>
                 <w:webHidden/>
               </w:rPr>
-              <w:t>4</w:t>
+              <w:t>5</w:t>
             </w:r>
             <w:r>
               <w:rPr>
@@ -959,7 +992,7 @@
               <w14:ligatures w14:val="standardContextual"/>
             </w:rPr>
           </w:pPr>
-          <w:hyperlink w:anchor="_Toc144812033" w:history="1">
+          <w:hyperlink w:anchor="_Toc144881423" w:history="1">
             <w:r>
               <w:rPr>
                 <w:rStyle w:val="Hipervnculo"/>
@@ -987,7 +1020,7 @@
                 <w:noProof/>
                 <w:webHidden/>
               </w:rPr>
-              <w:instrText xml:space="preserve"> PAGEREF _Toc144812033 \h </w:instrText>
+              <w:instrText xml:space="preserve"> PAGEREF _Toc144881423 \h </w:instrText>
             </w:r>
             <w:r>
               <w:rPr>
@@ -1032,7 +1065,7 @@
               <w14:ligatures w14:val="standardContextual"/>
             </w:rPr>
           </w:pPr>
-          <w:hyperlink w:anchor="_Toc144812034" w:history="1">
+          <w:hyperlink w:anchor="_Toc144881424" w:history="1">
             <w:r>
               <w:rPr>
                 <w:rStyle w:val="Hipervnculo"/>
@@ -1060,7 +1093,7 @@
                 <w:noProof/>
                 <w:webHidden/>
               </w:rPr>
-              <w:instrText xml:space="preserve"> PAGEREF _Toc144812034 \h </w:instrText>
+              <w:instrText xml:space="preserve"> PAGEREF _Toc144881424 \h </w:instrText>
             </w:r>
             <w:r>
               <w:rPr>
@@ -1105,7 +1138,7 @@
               <w14:ligatures w14:val="standardContextual"/>
             </w:rPr>
           </w:pPr>
-          <w:hyperlink w:anchor="_Toc144812035" w:history="1">
+          <w:hyperlink w:anchor="_Toc144881425" w:history="1">
             <w:r>
               <w:rPr>
                 <w:rStyle w:val="Hipervnculo"/>
@@ -1133,7 +1166,7 @@
                 <w:noProof/>
                 <w:webHidden/>
               </w:rPr>
-              <w:instrText xml:space="preserve"> PAGEREF _Toc144812035 \h </w:instrText>
+              <w:instrText xml:space="preserve"> PAGEREF _Toc144881425 \h </w:instrText>
             </w:r>
             <w:r>
               <w:rPr>
@@ -1178,7 +1211,7 @@
               <w14:ligatures w14:val="standardContextual"/>
             </w:rPr>
           </w:pPr>
-          <w:hyperlink w:anchor="_Toc144812036" w:history="1">
+          <w:hyperlink w:anchor="_Toc144881426" w:history="1">
             <w:r>
               <w:rPr>
                 <w:rStyle w:val="Hipervnculo"/>
@@ -1205,7 +1238,7 @@
                 <w:noProof/>
                 <w:webHidden/>
               </w:rPr>
-              <w:instrText xml:space="preserve"> PAGEREF _Toc144812036 \h </w:instrText>
+              <w:instrText xml:space="preserve"> PAGEREF _Toc144881426 \h </w:instrText>
             </w:r>
             <w:r>
               <w:rPr>
@@ -1386,7 +1419,7 @@
       <w:pPr>
         <w:pStyle w:val="Ttulo1"/>
       </w:pPr>
-      <w:bookmarkStart w:id="0" w:name="_Toc144812026"/>
+      <w:bookmarkStart w:id="0" w:name="_Toc144881416"/>
       <w:r>
         <w:lastRenderedPageBreak/>
         <w:t>Control de Versiones</w:t>
@@ -1436,7 +1469,7 @@
             <w:pPr>
               <w:pStyle w:val="Ttulo2"/>
             </w:pPr>
-            <w:bookmarkStart w:id="1" w:name="_Toc144812027"/>
+            <w:bookmarkStart w:id="1" w:name="_Toc144881417"/>
             <w:r>
               <w:t>C</w:t>
             </w:r>
@@ -1950,6 +1983,195 @@
           </w:p>
         </w:tc>
       </w:tr>
+      <w:tr>
+        <w:trPr>
+          <w:trHeight w:val="227"/>
+        </w:trPr>
+        <w:tc>
+          <w:tcPr>
+            <w:tcW w:w="736" w:type="dxa"/>
+          </w:tcPr>
+          <w:p>
+            <w:pPr>
+              <w:pStyle w:val="TableParagraph"/>
+              <w:rPr>
+                <w:rFonts w:ascii="Arial" w:hAnsi="Arial" w:cs="Arial"/>
+                <w:sz w:val="18"/>
+                <w:szCs w:val="18"/>
+              </w:rPr>
+            </w:pPr>
+            <w:r>
+              <w:rPr>
+                <w:rFonts w:ascii="Arial" w:hAnsi="Arial" w:cs="Arial"/>
+                <w:sz w:val="18"/>
+                <w:szCs w:val="18"/>
+              </w:rPr>
+              <w:t>2.0</w:t>
+            </w:r>
+          </w:p>
+        </w:tc>
+        <w:tc>
+          <w:tcPr>
+            <w:tcW w:w="1559" w:type="dxa"/>
+          </w:tcPr>
+          <w:p>
+            <w:pPr>
+              <w:pStyle w:val="TableParagraph"/>
+              <w:numPr>
+                <w:ilvl w:val="0"/>
+                <w:numId w:val="12"/>
+              </w:numPr>
+              <w:rPr>
+                <w:rFonts w:ascii="Arial" w:hAnsi="Arial" w:cs="Arial"/>
+                <w:sz w:val="18"/>
+                <w:szCs w:val="18"/>
+              </w:rPr>
+            </w:pPr>
+            <w:r>
+              <w:rPr>
+                <w:rFonts w:ascii="Arial" w:hAnsi="Arial" w:cs="Arial"/>
+                <w:sz w:val="18"/>
+                <w:szCs w:val="18"/>
+              </w:rPr>
+              <w:t>Fabricio Alexander Porras Morera</w:t>
+            </w:r>
+          </w:p>
+        </w:tc>
+        <w:tc>
+          <w:tcPr>
+            <w:tcW w:w="1559" w:type="dxa"/>
+          </w:tcPr>
+          <w:p>
+            <w:pPr>
+              <w:pStyle w:val="TableParagraph"/>
+              <w:numPr>
+                <w:ilvl w:val="0"/>
+                <w:numId w:val="12"/>
+              </w:numPr>
+              <w:rPr>
+                <w:rFonts w:ascii="Arial" w:hAnsi="Arial" w:cs="Arial"/>
+                <w:sz w:val="18"/>
+                <w:szCs w:val="18"/>
+              </w:rPr>
+            </w:pPr>
+            <w:r>
+              <w:rPr>
+                <w:rFonts w:ascii="Arial" w:hAnsi="Arial" w:cs="Arial"/>
+                <w:sz w:val="18"/>
+                <w:szCs w:val="18"/>
+              </w:rPr>
+              <w:t>Carlos Eduardo Solís Mora</w:t>
+            </w:r>
+          </w:p>
+          <w:p>
+            <w:pPr>
+              <w:pStyle w:val="TableParagraph"/>
+              <w:ind w:left="360"/>
+              <w:rPr>
+                <w:rFonts w:ascii="Arial" w:hAnsi="Arial" w:cs="Arial"/>
+                <w:sz w:val="18"/>
+                <w:szCs w:val="18"/>
+              </w:rPr>
+            </w:pPr>
+          </w:p>
+        </w:tc>
+        <w:tc>
+          <w:tcPr>
+            <w:tcW w:w="1560" w:type="dxa"/>
+          </w:tcPr>
+          <w:p>
+            <w:pPr>
+              <w:pStyle w:val="TableParagraph"/>
+              <w:numPr>
+                <w:ilvl w:val="0"/>
+                <w:numId w:val="12"/>
+              </w:numPr>
+              <w:rPr>
+                <w:rFonts w:ascii="Arial" w:hAnsi="Arial" w:cs="Arial"/>
+                <w:sz w:val="18"/>
+                <w:szCs w:val="18"/>
+              </w:rPr>
+            </w:pPr>
+            <w:r>
+              <w:rPr>
+                <w:rFonts w:ascii="Arial" w:hAnsi="Arial" w:cs="Arial"/>
+                <w:sz w:val="18"/>
+                <w:szCs w:val="18"/>
+              </w:rPr>
+              <w:t>Fabricio Alexander Porras Morera</w:t>
+            </w:r>
+          </w:p>
+          <w:p>
+            <w:pPr>
+              <w:pStyle w:val="TableParagraph"/>
+              <w:numPr>
+                <w:ilvl w:val="0"/>
+                <w:numId w:val="12"/>
+              </w:numPr>
+              <w:rPr>
+                <w:rFonts w:ascii="Arial" w:hAnsi="Arial" w:cs="Arial"/>
+                <w:sz w:val="18"/>
+                <w:szCs w:val="18"/>
+              </w:rPr>
+            </w:pPr>
+            <w:r>
+              <w:rPr>
+                <w:rFonts w:ascii="Arial" w:hAnsi="Arial" w:cs="Arial"/>
+                <w:sz w:val="18"/>
+                <w:szCs w:val="18"/>
+              </w:rPr>
+              <w:t>Carlos Eduardo Solís Mora</w:t>
+            </w:r>
+          </w:p>
+        </w:tc>
+        <w:tc>
+          <w:tcPr>
+            <w:tcW w:w="1275" w:type="dxa"/>
+          </w:tcPr>
+          <w:p>
+            <w:pPr>
+              <w:pStyle w:val="TableParagraph"/>
+              <w:jc w:val="center"/>
+              <w:rPr>
+                <w:rFonts w:ascii="Arial" w:hAnsi="Arial" w:cs="Arial"/>
+                <w:sz w:val="18"/>
+                <w:szCs w:val="18"/>
+              </w:rPr>
+            </w:pPr>
+            <w:r>
+              <w:rPr>
+                <w:rFonts w:ascii="Arial" w:hAnsi="Arial" w:cs="Arial"/>
+                <w:sz w:val="18"/>
+                <w:szCs w:val="18"/>
+              </w:rPr>
+              <w:t>06/09/2023</w:t>
+            </w:r>
+          </w:p>
+        </w:tc>
+        <w:tc>
+          <w:tcPr>
+            <w:tcW w:w="2268" w:type="dxa"/>
+          </w:tcPr>
+          <w:p>
+            <w:pPr>
+              <w:pStyle w:val="TableParagraph"/>
+              <w:rPr>
+                <w:rFonts w:ascii="Arial" w:hAnsi="Arial" w:cs="Arial"/>
+                <w:sz w:val="18"/>
+                <w:szCs w:val="18"/>
+              </w:rPr>
+            </w:pPr>
+            <w:r>
+              <w:rPr>
+                <w:rFonts w:ascii="Arial" w:hAnsi="Arial" w:cs="Arial"/>
+                <w:sz w:val="18"/>
+                <w:szCs w:val="18"/>
+              </w:rPr>
+              <w:t>Cambios gramaticales solicitados por el patrocinador</w:t>
+            </w:r>
+          </w:p>
+        </w:tc>
+      </w:tr>
     </w:tbl>
     <w:p>
       <w:pPr>
@@ -1960,7 +2182,7 @@
       <w:pPr>
         <w:pStyle w:val="Ttulo1"/>
       </w:pPr>
-      <w:bookmarkStart w:id="2" w:name="_Toc144812028"/>
+      <w:bookmarkStart w:id="2" w:name="_Toc144881418"/>
       <w:r>
         <w:t>Datos del Proyecto</w:t>
       </w:r>
@@ -2022,7 +2244,7 @@
                 <w:szCs w:val="18"/>
               </w:rPr>
             </w:pPr>
-            <w:bookmarkStart w:id="3" w:name="_Toc144812029"/>
+            <w:bookmarkStart w:id="3" w:name="_Toc144881419"/>
             <w:r>
               <w:rPr>
                 <w:rStyle w:val="Ttulo2Car"/>
@@ -2073,7 +2295,23 @@
                 <w:sz w:val="18"/>
                 <w:szCs w:val="18"/>
               </w:rPr>
-              <w:t>Sistema Integrado de Gestión para el Laboratorio de Análisis Agronómicos del Instituto Tecnológico de Costa Rica</w:t>
+              <w:t xml:space="preserve">Sistema Integrado de Gestión para el </w:t>
+            </w:r>
+            <w:r>
+              <w:rPr>
+                <w:rFonts w:ascii="Arial" w:hAnsi="Arial" w:cs="Arial"/>
+                <w:sz w:val="18"/>
+                <w:szCs w:val="18"/>
+              </w:rPr>
+              <w:t>Laboratorio De Análisis Agronómicos</w:t>
+            </w:r>
+            <w:r>
+              <w:rPr>
+                <w:rFonts w:ascii="Arial" w:hAnsi="Arial" w:cs="Arial"/>
+                <w:sz w:val="18"/>
+                <w:szCs w:val="18"/>
+              </w:rPr>
+              <w:t xml:space="preserve"> del Instituto Tecnológico de Costa Rica</w:t>
             </w:r>
           </w:p>
         </w:tc>
@@ -2116,7 +2354,7 @@
       <w:pPr>
         <w:pStyle w:val="Ttulo1"/>
       </w:pPr>
-      <w:bookmarkStart w:id="4" w:name="_Toc144812030"/>
+      <w:bookmarkStart w:id="4" w:name="_Toc144881420"/>
       <w:r>
         <w:t>Descripción del Alcance del Producto</w:t>
       </w:r>
@@ -2162,7 +2400,7 @@
             <w:pPr>
               <w:pStyle w:val="Ttulo2"/>
             </w:pPr>
-            <w:bookmarkStart w:id="5" w:name="_Toc144812031"/>
+            <w:bookmarkStart w:id="5" w:name="_Toc144881421"/>
             <w:r>
               <w:t>Requisitos y Características del Producto</w:t>
             </w:r>
@@ -2829,7 +3067,25 @@
                 <w:w w:val="105"/>
                 <w:sz w:val="18"/>
               </w:rPr>
-              <w:t xml:space="preserve"> ofrecer la capacidad de automatizar procesos repetitivos y tareas administrativas, mejorando la eficiencia operativa del laboratorio.</w:t>
+              <w:t xml:space="preserve"> ofrecer la capacidad de automatizar procesos repetitivos y tareas administrativas, mejorando la eficiencia operativa del </w:t>
+            </w:r>
+            <w:r>
+              <w:rPr>
+                <w:rFonts w:ascii="Arial" w:hAnsi="Arial" w:cs="Arial"/>
+                <w:iCs/>
+                <w:w w:val="105"/>
+                <w:sz w:val="18"/>
+              </w:rPr>
+              <w:t>Laboratorio</w:t>
+            </w:r>
+            <w:r>
+              <w:rPr>
+                <w:rFonts w:ascii="Arial" w:hAnsi="Arial" w:cs="Arial"/>
+                <w:iCs/>
+                <w:w w:val="105"/>
+                <w:sz w:val="18"/>
+              </w:rPr>
+              <w:t>.</w:t>
             </w:r>
           </w:p>
         </w:tc>
@@ -3055,7 +3311,25 @@
                 <w:w w:val="105"/>
                 <w:sz w:val="18"/>
               </w:rPr>
-              <w:t>de soportar el procesamiento de varios tipos de muestras necesarios para el Laboratorio de Análisis Agronómicos.</w:t>
+              <w:t xml:space="preserve">de soportar el procesamiento de varios tipos de muestras necesarios para el </w:t>
+            </w:r>
+            <w:r>
+              <w:rPr>
+                <w:rFonts w:ascii="Arial" w:hAnsi="Arial" w:cs="Arial"/>
+                <w:iCs/>
+                <w:w w:val="105"/>
+                <w:sz w:val="18"/>
+              </w:rPr>
+              <w:t>Laboratorio De Análisis Agronómicos</w:t>
+            </w:r>
+            <w:r>
+              <w:rPr>
+                <w:rFonts w:ascii="Arial" w:hAnsi="Arial" w:cs="Arial"/>
+                <w:iCs/>
+                <w:w w:val="105"/>
+                <w:sz w:val="18"/>
+              </w:rPr>
+              <w:t>.</w:t>
             </w:r>
           </w:p>
         </w:tc>
@@ -3105,7 +3379,61 @@
                 <w:w w:val="105"/>
                 <w:sz w:val="18"/>
               </w:rPr>
-              <w:t>El producto debe cumplir con las normativas y regulaciones aplicables relacionadas con la gestión del laboratorio de análisis agronómico.</w:t>
+              <w:t xml:space="preserve">El producto debe cumplir con las normativas y regulaciones aplicables relacionadas con la gestión del </w:t>
+            </w:r>
+            <w:r>
+              <w:rPr>
+                <w:rFonts w:ascii="Arial" w:hAnsi="Arial" w:cs="Arial"/>
+                <w:iCs/>
+                <w:w w:val="105"/>
+                <w:sz w:val="18"/>
+              </w:rPr>
+              <w:t>Laboratorio</w:t>
+            </w:r>
+            <w:r>
+              <w:rPr>
+                <w:rFonts w:ascii="Arial" w:hAnsi="Arial" w:cs="Arial"/>
+                <w:iCs/>
+                <w:w w:val="105"/>
+                <w:sz w:val="18"/>
+              </w:rPr>
+              <w:t xml:space="preserve"> de </w:t>
+            </w:r>
+            <w:r>
+              <w:rPr>
+                <w:rFonts w:ascii="Arial" w:hAnsi="Arial" w:cs="Arial"/>
+                <w:iCs/>
+                <w:w w:val="105"/>
+                <w:sz w:val="18"/>
+              </w:rPr>
+              <w:t>A</w:t>
+            </w:r>
+            <w:r>
+              <w:rPr>
+                <w:rFonts w:ascii="Arial" w:hAnsi="Arial" w:cs="Arial"/>
+                <w:iCs/>
+                <w:w w:val="105"/>
+                <w:sz w:val="18"/>
+              </w:rPr>
+              <w:t xml:space="preserve">nálisis </w:t>
+            </w:r>
+            <w:r>
+              <w:rPr>
+                <w:rFonts w:ascii="Arial" w:hAnsi="Arial" w:cs="Arial"/>
+                <w:iCs/>
+                <w:w w:val="105"/>
+                <w:sz w:val="18"/>
+              </w:rPr>
+              <w:t>A</w:t>
+            </w:r>
+            <w:r>
+              <w:rPr>
+                <w:rFonts w:ascii="Arial" w:hAnsi="Arial" w:cs="Arial"/>
+                <w:iCs/>
+                <w:w w:val="105"/>
+                <w:sz w:val="18"/>
+              </w:rPr>
+              <w:t>gronómico.</w:t>
             </w:r>
           </w:p>
         </w:tc>
@@ -3180,7 +3508,25 @@
                 <w:w w:val="105"/>
                 <w:sz w:val="18"/>
               </w:rPr>
-              <w:t>El sistema deberá realizar reportes e informes de la base de datos actual en tiempo real, para potenciar la toma de decisiones del Laboratorio.</w:t>
+              <w:t xml:space="preserve">El sistema deberá realizar reportes e informes de la base de datos actual en tiempo real, para potenciar la toma de decisiones del </w:t>
+            </w:r>
+            <w:r>
+              <w:rPr>
+                <w:rFonts w:ascii="Arial" w:hAnsi="Arial" w:cs="Arial"/>
+                <w:iCs/>
+                <w:w w:val="105"/>
+                <w:sz w:val="18"/>
+              </w:rPr>
+              <w:t>Laboratorio</w:t>
+            </w:r>
+            <w:r>
+              <w:rPr>
+                <w:rFonts w:ascii="Arial" w:hAnsi="Arial" w:cs="Arial"/>
+                <w:iCs/>
+                <w:w w:val="105"/>
+                <w:sz w:val="18"/>
+              </w:rPr>
+              <w:t>.</w:t>
             </w:r>
           </w:p>
         </w:tc>
@@ -3310,6 +3656,7 @@
                 <w:w w:val="105"/>
                 <w:sz w:val="18"/>
               </w:rPr>
+              <w:lastRenderedPageBreak/>
               <w:t xml:space="preserve">Capacidad de reporte: </w:t>
             </w:r>
             <w:r>
@@ -3320,7 +3667,27 @@
                 <w:w w:val="105"/>
                 <w:sz w:val="18"/>
               </w:rPr>
-              <w:t>El sistema debe ser capaz de generar informes personalizados que cumplan con los estándares de presentación requeridos por el laboratorio y las partes interesadas.</w:t>
+              <w:t xml:space="preserve">El sistema debe ser capaz de generar informes personalizados que cumplan con los estándares de presentación requeridos por el </w:t>
+            </w:r>
+            <w:r>
+              <w:rPr>
+                <w:rFonts w:ascii="Arial" w:hAnsi="Arial" w:cs="Arial"/>
+                <w:bCs/>
+                <w:iCs/>
+                <w:w w:val="105"/>
+                <w:sz w:val="18"/>
+              </w:rPr>
+              <w:t>Laboratorio</w:t>
+            </w:r>
+            <w:r>
+              <w:rPr>
+                <w:rFonts w:ascii="Arial" w:hAnsi="Arial" w:cs="Arial"/>
+                <w:bCs/>
+                <w:iCs/>
+                <w:w w:val="105"/>
+                <w:sz w:val="18"/>
+              </w:rPr>
+              <w:t xml:space="preserve"> y las partes interesadas.</w:t>
             </w:r>
           </w:p>
         </w:tc>
@@ -3415,7 +3782,7 @@
                 <w:w w:val="105"/>
                 <w:sz w:val="18"/>
               </w:rPr>
-              <w:t xml:space="preserve">: El proveedor del sistema debe proporcionar capacitación </w:t>
+              <w:t xml:space="preserve">: El proveedor del sistema debe proporcionar capacitación adecuada al personal del </w:t>
             </w:r>
             <w:r>
               <w:rPr>
@@ -3424,8 +3791,16 @@
                 <w:w w:val="105"/>
                 <w:sz w:val="18"/>
               </w:rPr>
-              <w:lastRenderedPageBreak/>
-              <w:t>adecuada al personal del laboratorio y ofrecer soporte técnico continuo para garantizar un funcionamiento sin problemas del sistema.</w:t>
+              <w:t>Laboratorio</w:t>
+            </w:r>
+            <w:r>
+              <w:rPr>
+                <w:rFonts w:ascii="Arial" w:hAnsi="Arial" w:cs="Arial"/>
+                <w:iCs/>
+                <w:w w:val="105"/>
+                <w:sz w:val="18"/>
+              </w:rPr>
+              <w:t xml:space="preserve"> y ofrecer soporte técnico continuo para garantizar un funcionamiento sin problemas del sistema.</w:t>
             </w:r>
           </w:p>
         </w:tc>
@@ -3457,7 +3832,6 @@
                 <w:w w:val="105"/>
                 <w:sz w:val="18"/>
               </w:rPr>
-              <w:lastRenderedPageBreak/>
               <w:t xml:space="preserve">Visualización de datos: </w:t>
             </w:r>
             <w:r>
@@ -3467,7 +3841,7 @@
                 <w:w w:val="105"/>
                 <w:sz w:val="18"/>
               </w:rPr>
-              <w:t xml:space="preserve">El sistema generará los reportes e informes con la </w:t>
+              <w:t xml:space="preserve">El sistema generará los reportes e informes con la estructura estipulada por el </w:t>
             </w:r>
             <w:r>
               <w:rPr>
@@ -3476,8 +3850,16 @@
                 <w:w w:val="105"/>
                 <w:sz w:val="18"/>
               </w:rPr>
-              <w:lastRenderedPageBreak/>
-              <w:t>estructura estipulada por el laboratorio para asegurar la correcta visualización de los datos.</w:t>
+              <w:t>Laboratorio</w:t>
+            </w:r>
+            <w:r>
+              <w:rPr>
+                <w:rFonts w:ascii="Arial" w:hAnsi="Arial" w:cs="Arial"/>
+                <w:iCs/>
+                <w:w w:val="105"/>
+                <w:sz w:val="18"/>
+              </w:rPr>
+              <w:t xml:space="preserve"> para asegurar la correcta visualización de los datos.</w:t>
             </w:r>
           </w:p>
         </w:tc>
@@ -3519,7 +3901,6 @@
                 <w:w w:val="105"/>
                 <w:sz w:val="18"/>
               </w:rPr>
-              <w:lastRenderedPageBreak/>
               <w:t>Documentación:</w:t>
             </w:r>
             <w:r>
@@ -3788,7 +4169,25 @@
                 <w:w w:val="105"/>
                 <w:sz w:val="18"/>
               </w:rPr>
-              <w:t>: El sistema debe ser escalable para adaptarse a las necesidades futuras del laboratorio, permitiendo la incorporación de nuevas funcionalidades y la gestión de un mayor volumen de análisis si es necesario.</w:t>
+              <w:t xml:space="preserve">: El sistema debe ser escalable para adaptarse a las necesidades futuras del </w:t>
+            </w:r>
+            <w:r>
+              <w:rPr>
+                <w:rFonts w:ascii="Arial" w:hAnsi="Arial" w:cs="Arial"/>
+                <w:iCs/>
+                <w:w w:val="105"/>
+                <w:sz w:val="18"/>
+              </w:rPr>
+              <w:t>Laboratorio</w:t>
+            </w:r>
+            <w:r>
+              <w:rPr>
+                <w:rFonts w:ascii="Arial" w:hAnsi="Arial" w:cs="Arial"/>
+                <w:iCs/>
+                <w:w w:val="105"/>
+                <w:sz w:val="18"/>
+              </w:rPr>
+              <w:t>, permitiendo la incorporación de nuevas funcionalidades y la gestión de un mayor volumen de análisis si es necesario.</w:t>
             </w:r>
           </w:p>
         </w:tc>
@@ -4508,7 +4907,23 @@
                 <w:sz w:val="20"/>
                 <w:szCs w:val="32"/>
               </w:rPr>
-              <w:t>El sistema es capaz de soportar el máximo de procesamiento de muestras del laboratorio.</w:t>
+              <w:t xml:space="preserve">El sistema es capaz de soportar el máximo de procesamiento de muestras del </w:t>
+            </w:r>
+            <w:r>
+              <w:rPr>
+                <w:rFonts w:ascii="Arial" w:hAnsi="Arial" w:cs="Arial"/>
+                <w:sz w:val="20"/>
+                <w:szCs w:val="32"/>
+              </w:rPr>
+              <w:t>Laboratorio</w:t>
+            </w:r>
+            <w:r>
+              <w:rPr>
+                <w:rFonts w:ascii="Arial" w:hAnsi="Arial" w:cs="Arial"/>
+                <w:sz w:val="20"/>
+                <w:szCs w:val="32"/>
+              </w:rPr>
+              <w:t>.</w:t>
             </w:r>
           </w:p>
           <w:p>
@@ -4544,7 +4959,23 @@
                 <w:sz w:val="20"/>
                 <w:szCs w:val="32"/>
               </w:rPr>
-              <w:t>El sistema debe permanecer activo por lo menos el 90% del tiempo en las horas de trabajo del laboratorio, y un 10% de mantenimiento.</w:t>
+              <w:t xml:space="preserve">El sistema debe permanecer activo por lo menos el 90% del tiempo en las horas de trabajo del </w:t>
+            </w:r>
+            <w:r>
+              <w:rPr>
+                <w:rFonts w:ascii="Arial" w:hAnsi="Arial" w:cs="Arial"/>
+                <w:sz w:val="20"/>
+                <w:szCs w:val="32"/>
+              </w:rPr>
+              <w:t>Laboratorio</w:t>
+            </w:r>
+            <w:r>
+              <w:rPr>
+                <w:rFonts w:ascii="Arial" w:hAnsi="Arial" w:cs="Arial"/>
+                <w:sz w:val="20"/>
+                <w:szCs w:val="32"/>
+              </w:rPr>
+              <w:t>, y un 10% de mantenimiento.</w:t>
             </w:r>
           </w:p>
           <w:p>
@@ -4572,7 +5003,23 @@
                 <w:sz w:val="20"/>
                 <w:szCs w:val="32"/>
               </w:rPr>
-              <w:t>El sistema debe de funcionar con el mínimo de recursos posible, que soportan las computadoras del laboratorio.</w:t>
+              <w:t xml:space="preserve">El sistema debe de funcionar con el mínimo de recursos posible, que soportan las computadoras del </w:t>
+            </w:r>
+            <w:r>
+              <w:rPr>
+                <w:rFonts w:ascii="Arial" w:hAnsi="Arial" w:cs="Arial"/>
+                <w:sz w:val="20"/>
+                <w:szCs w:val="32"/>
+              </w:rPr>
+              <w:t>Laboratorio</w:t>
+            </w:r>
+            <w:r>
+              <w:rPr>
+                <w:rFonts w:ascii="Arial" w:hAnsi="Arial" w:cs="Arial"/>
+                <w:sz w:val="20"/>
+                <w:szCs w:val="32"/>
+              </w:rPr>
+              <w:t>.</w:t>
             </w:r>
           </w:p>
           <w:p>
@@ -4754,7 +5201,23 @@
                 <w:sz w:val="20"/>
                 <w:szCs w:val="32"/>
               </w:rPr>
-              <w:t xml:space="preserve"> de automatización de procesamiento de datos para dar reportes e informes con una precisión inequívoca, que asegure que los resultados que se les entreguen a los clientes de los laboratorios son de gran calidad.</w:t>
+              <w:t xml:space="preserve"> de automatización de procesamiento de datos para dar reportes e informes con una precisión inequívoca, que asegure que los resultados que se les entreguen a los clientes de los </w:t>
+            </w:r>
+            <w:r>
+              <w:rPr>
+                <w:rFonts w:ascii="Arial" w:hAnsi="Arial" w:cs="Arial"/>
+                <w:sz w:val="20"/>
+                <w:szCs w:val="32"/>
+              </w:rPr>
+              <w:t>Laboratorio</w:t>
+            </w:r>
+            <w:r>
+              <w:rPr>
+                <w:rFonts w:ascii="Arial" w:hAnsi="Arial" w:cs="Arial"/>
+                <w:sz w:val="20"/>
+                <w:szCs w:val="32"/>
+              </w:rPr>
+              <w:t>s son de gran calidad.</w:t>
             </w:r>
           </w:p>
         </w:tc>
@@ -4828,7 +5291,23 @@
                 <w:sz w:val="20"/>
                 <w:szCs w:val="32"/>
               </w:rPr>
-              <w:t>Se debe brindar una capacitación al personal del laboratorio una vez el sistema se ponga en funcionamiento.</w:t>
+              <w:t xml:space="preserve">Se debe brindar una capacitación al personal del </w:t>
+            </w:r>
+            <w:r>
+              <w:rPr>
+                <w:rFonts w:ascii="Arial" w:hAnsi="Arial" w:cs="Arial"/>
+                <w:sz w:val="20"/>
+                <w:szCs w:val="32"/>
+              </w:rPr>
+              <w:t>Laboratorio</w:t>
+            </w:r>
+            <w:r>
+              <w:rPr>
+                <w:rFonts w:ascii="Arial" w:hAnsi="Arial" w:cs="Arial"/>
+                <w:sz w:val="20"/>
+                <w:szCs w:val="32"/>
+              </w:rPr>
+              <w:t xml:space="preserve"> una vez el sistema se ponga en funcionamiento.</w:t>
             </w:r>
           </w:p>
           <w:p>
@@ -4856,7 +5335,23 @@
                 <w:sz w:val="20"/>
                 <w:szCs w:val="32"/>
               </w:rPr>
-              <w:t>Se debe entregar un manual de uso al personal del laboratorio para facilitar la manipulación del sistema.</w:t>
+              <w:t xml:space="preserve">Se debe entregar un manual de uso al personal del </w:t>
+            </w:r>
+            <w:r>
+              <w:rPr>
+                <w:rFonts w:ascii="Arial" w:hAnsi="Arial" w:cs="Arial"/>
+                <w:sz w:val="20"/>
+                <w:szCs w:val="32"/>
+              </w:rPr>
+              <w:t>Laboratorio</w:t>
+            </w:r>
+            <w:r>
+              <w:rPr>
+                <w:rFonts w:ascii="Arial" w:hAnsi="Arial" w:cs="Arial"/>
+                <w:sz w:val="20"/>
+                <w:szCs w:val="32"/>
+              </w:rPr>
+              <w:t xml:space="preserve"> para facilitar la manipulación del sistema.</w:t>
             </w:r>
           </w:p>
         </w:tc>
@@ -4998,7 +5493,7 @@
       <w:pPr>
         <w:pStyle w:val="Ttulo1"/>
       </w:pPr>
-      <w:bookmarkStart w:id="6" w:name="_Toc144812032"/>
+      <w:bookmarkStart w:id="6" w:name="_Toc144881422"/>
       <w:r>
         <w:t>Entregables del Proyecto</w:t>
       </w:r>
@@ -5567,7 +6062,6 @@
                 <w:sz w:val="20"/>
                 <w:szCs w:val="32"/>
               </w:rPr>
-              <w:lastRenderedPageBreak/>
               <w:t>-Matriz de Interesados</w:t>
             </w:r>
             <w:r>
@@ -5607,7 +6101,6 @@
                 <w:w w:val="110"/>
                 <w:sz w:val="18"/>
               </w:rPr>
-              <w:lastRenderedPageBreak/>
               <w:t>2.0</w:t>
             </w:r>
           </w:p>
@@ -6716,7 +7209,7 @@
           <w:lang w:val="es-CR"/>
         </w:rPr>
       </w:pPr>
-      <w:bookmarkStart w:id="7" w:name="_Toc144812033"/>
+      <w:bookmarkStart w:id="7" w:name="_Toc144881423"/>
       <w:r>
         <w:rPr>
           <w:lang w:val="es-CR"/>
@@ -7782,6 +8275,7 @@
                 <w:sz w:val="18"/>
                 <w:lang w:val="es-CR"/>
               </w:rPr>
+              <w:lastRenderedPageBreak/>
               <w:t xml:space="preserve">Principalmente se descartó la opción de reconocimiento facial general para los clientes, debido a que no sé contaba con el programa específico para lograr este hallazgo (Software) y las instalaciones necesarias para llevar a cabo de manera correcta la dinámica (Hardware). </w:t>
             </w:r>
           </w:p>
@@ -7819,7 +8313,27 @@
                 <w:sz w:val="18"/>
                 <w:lang w:val="es-CR"/>
               </w:rPr>
-              <w:t>Se descartó la opción de crear un sistema orientado a los clientes del laboratorio. Debido a la limitación de tiempo y recursos.</w:t>
+              <w:t xml:space="preserve">Se descartó la opción de crear un sistema orientado a los clientes del </w:t>
+            </w:r>
+            <w:r>
+              <w:rPr>
+                <w:rFonts w:ascii="Arial" w:hAnsi="Arial" w:cs="Arial"/>
+                <w:iCs/>
+                <w:w w:val="105"/>
+                <w:sz w:val="18"/>
+                <w:lang w:val="es-CR"/>
+              </w:rPr>
+              <w:t>Laboratorio</w:t>
+            </w:r>
+            <w:r>
+              <w:rPr>
+                <w:rFonts w:ascii="Arial" w:hAnsi="Arial" w:cs="Arial"/>
+                <w:iCs/>
+                <w:w w:val="105"/>
+                <w:sz w:val="18"/>
+                <w:lang w:val="es-CR"/>
+              </w:rPr>
+              <w:t>. Debido a la limitación de tiempo y recursos.</w:t>
             </w:r>
           </w:p>
         </w:tc>
@@ -7891,7 +8405,6 @@
                 <w:sz w:val="18"/>
                 <w:lang w:val="es-CR"/>
               </w:rPr>
-              <w:lastRenderedPageBreak/>
               <w:t xml:space="preserve">Se descartó la opción de calendarización debido a </w:t>
             </w:r>
             <w:r>
@@ -7937,7 +8450,25 @@
                 <w:sz w:val="18"/>
                 <w:lang w:val="es-CR"/>
               </w:rPr>
-              <w:t>El sistema no se integrará con otros sistemas de software existentes en el instituto o en otros laboratorios existentes.</w:t>
+              <w:t xml:space="preserve">El sistema no se integrará con otros sistemas de software existentes en el instituto o en otros </w:t>
+            </w:r>
+            <w:r>
+              <w:rPr>
+                <w:rFonts w:ascii="Arial" w:hAnsi="Arial" w:cs="Arial"/>
+                <w:iCs/>
+                <w:sz w:val="18"/>
+                <w:lang w:val="es-CR"/>
+              </w:rPr>
+              <w:t>Laboratorio</w:t>
+            </w:r>
+            <w:r>
+              <w:rPr>
+                <w:rFonts w:ascii="Arial" w:hAnsi="Arial" w:cs="Arial"/>
+                <w:iCs/>
+                <w:sz w:val="18"/>
+                <w:lang w:val="es-CR"/>
+              </w:rPr>
+              <w:t>s existentes.</w:t>
             </w:r>
           </w:p>
         </w:tc>
@@ -8033,7 +8564,7 @@
           <w:lang w:val="es-CR"/>
         </w:rPr>
       </w:pPr>
-      <w:bookmarkStart w:id="8" w:name="_Toc144812034"/>
+      <w:bookmarkStart w:id="8" w:name="_Toc144881424"/>
       <w:r>
         <w:rPr>
           <w:lang w:val="es-CR"/>
@@ -9304,7 +9835,7 @@
           <w:lang w:val="es-CR"/>
         </w:rPr>
       </w:pPr>
-      <w:bookmarkStart w:id="9" w:name="_Toc144812035"/>
+      <w:bookmarkStart w:id="9" w:name="_Toc144881425"/>
       <w:r>
         <w:rPr>
           <w:lang w:val="es-CR"/>
@@ -9677,7 +10208,7 @@
       <w:pPr>
         <w:pStyle w:val="Ttulo1"/>
       </w:pPr>
-      <w:bookmarkStart w:id="10" w:name="_Toc144812036"/>
+      <w:bookmarkStart w:id="10" w:name="_Toc144881426"/>
       <w:r>
         <w:t>Aprobaciones</w:t>
       </w:r>
@@ -9838,16 +10369,7 @@
               </w:rPr>
             </w:pPr>
             <w:r>
-              <w:t>05</w:t>
-            </w:r>
-            <w:r>
-              <w:t>/0</w:t>
-            </w:r>
-            <w:r>
-              <w:t>9</w:t>
-            </w:r>
-            <w:r>
-              <w:t>/2023</w:t>
+              <w:t>05/09/2023</w:t>
             </w:r>
           </w:p>
         </w:tc>
@@ -9881,7 +10403,6 @@
           <w:p>
             <w:bookmarkStart w:id="13" w:name="_Toc143466068"/>
             <w:r>
-              <w:lastRenderedPageBreak/>
               <w:t>Edwin Antonio Esquivel Segura</w:t>
             </w:r>
             <w:bookmarkEnd w:id="13"/>
@@ -9911,16 +10432,7 @@
           </w:tcPr>
           <w:p>
             <w:r>
-              <w:t>05</w:t>
-            </w:r>
-            <w:r>
-              <w:t>/0</w:t>
-            </w:r>
-            <w:r>
-              <w:t>9</w:t>
-            </w:r>
-            <w:r>
-              <w:t>/2023</w:t>
+              <w:t>05/09/2023</w:t>
             </w:r>
           </w:p>
         </w:tc>
@@ -10125,7 +10637,7 @@
         </mc:Choice>
         <mc:Fallback>
           <w:pict>
-            <v:rect w14:anchorId="4362E8F7" id="Rectángulo 4" o:spid="_x0000_s1026" style="position:absolute;margin-left:-14.8pt;margin-top:21.85pt;width:450.6pt;height:12.8pt;z-index:251657216;visibility:visible;mso-wrap-style:square;mso-width-percent:0;mso-height-percent:0;mso-wrap-distance-left:9pt;mso-wrap-distance-top:0;mso-wrap-distance-right:9pt;mso-wrap-distance-bottom:0;mso-position-horizontal:absolute;mso-position-horizontal-relative:text;mso-position-vertical:absolute;mso-position-vertical-relative:text;mso-width-percent:0;mso-height-percent:0;mso-width-relative:page;mso-height-relative:page;v-text-anchor:top" o:gfxdata="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" fillcolor="#4f81bd" strokecolor="#f2f2f2" strokeweight="3pt">
+            <v:rect w14:anchorId="46DD9E78" id="Rectángulo 4" o:spid="_x0000_s1026" style="position:absolute;margin-left:-14.8pt;margin-top:21.85pt;width:450.6pt;height:12.8pt;z-index:251657216;visibility:visible;mso-wrap-style:square;mso-width-percent:0;mso-height-percent:0;mso-wrap-distance-left:9pt;mso-wrap-distance-top:0;mso-wrap-distance-right:9pt;mso-wrap-distance-bottom:0;mso-position-horizontal:absolute;mso-position-horizontal-relative:text;mso-position-vertical:absolute;mso-position-vertical-relative:text;mso-width-percent:0;mso-height-percent:0;mso-width-relative:page;mso-height-relative:page;v-text-anchor:top" o:gfxdata="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" fillcolor="#4f81bd" strokecolor="#f2f2f2" strokeweight="3pt">
               <v:shadow on="t" color="#243f60" opacity=".5" offset="1pt"/>
             </v:rect>
           </w:pict>

</xml_diff>